<commit_message>
bug fix and report update, new heuristics
</commit_message>
<xml_diff>
--- a/relatorio.docx
+++ b/relatorio.docx
@@ -476,7 +476,10 @@
     <w:sdt>
       <w:sdtPr>
         <w:rPr>
-          <w:rFonts w:ascii="Times New Roman" w:hAnsi="Times New Roman" w:cs="Times New Roman"/>
+          <w:rFonts w:ascii="Times New Roman" w:eastAsiaTheme="minorHAnsi" w:hAnsi="Times New Roman" w:cs="Times New Roman"/>
+          <w:color w:val="auto"/>
+          <w:sz w:val="22"/>
+          <w:szCs w:val="22"/>
           <w:lang w:val="pt-PT"/>
         </w:rPr>
         <w:id w:val="-2071342434"/>
@@ -487,13 +490,9 @@
       </w:sdtPr>
       <w:sdtEndPr>
         <w:rPr>
-          <w:rFonts w:eastAsiaTheme="minorHAnsi"/>
           <w:b/>
           <w:bCs/>
           <w:noProof/>
-          <w:color w:val="auto"/>
-          <w:sz w:val="22"/>
-          <w:szCs w:val="22"/>
         </w:rPr>
       </w:sdtEndPr>
       <w:sdtContent>
@@ -1780,19 +1779,7 @@
         <w:rPr>
           <w:rFonts w:ascii="Times New Roman" w:hAnsi="Times New Roman" w:cs="Times New Roman"/>
         </w:rPr>
-        <w:t xml:space="preserve"> consiste em obter uma </w:t>
-      </w:r>
-      <w:r>
-        <w:rPr>
-          <w:rFonts w:ascii="Times New Roman" w:hAnsi="Times New Roman" w:cs="Times New Roman"/>
-        </w:rPr>
-        <w:t>afetação</w:t>
-      </w:r>
-      <w:r>
-        <w:rPr>
-          <w:rFonts w:ascii="Times New Roman" w:hAnsi="Times New Roman" w:cs="Times New Roman"/>
-        </w:rPr>
-        <w:t xml:space="preserve"> completa das tarefas de condução de veículos de transporte, a realizar pelos trabalhadores durante um dia de trabalho, a turnos de serviço, respeitando todas as restrições do problema.</w:t>
+        <w:t xml:space="preserve"> consiste em obter uma afetação completa das tarefas de condução de veículos de transporte, a realizar pelos trabalhadores durante um dia de trabalho, a turnos de serviço, respeitando todas as restrições do problema.</w:t>
       </w:r>
     </w:p>
     <w:p>
@@ -2429,13 +2416,13 @@
         <w:rPr>
           <w:rFonts w:ascii="Times New Roman" w:hAnsi="Times New Roman" w:cs="Times New Roman"/>
         </w:rPr>
-        <w:t>incluindo a verificação de restrições. Todos os estados-filho são válidos e respeitam todas as restrições descritas no enunciado.</w:t>
-      </w:r>
-      <w:r>
-        <w:rPr>
-          <w:rFonts w:ascii="Times New Roman" w:hAnsi="Times New Roman" w:cs="Times New Roman"/>
-        </w:rPr>
-        <w:t xml:space="preserve"> As tarefas </w:t>
+        <w:t xml:space="preserve">incluindo a verificação de restrições. </w:t>
+      </w:r>
+      <w:r>
+        <w:rPr>
+          <w:rFonts w:ascii="Times New Roman" w:hAnsi="Times New Roman" w:cs="Times New Roman"/>
+        </w:rPr>
+        <w:t xml:space="preserve">As tarefas </w:t>
       </w:r>
       <w:r>
         <w:rPr>
@@ -2477,32 +2464,80 @@
         <w:rPr>
           <w:rFonts w:ascii="Times New Roman" w:hAnsi="Times New Roman" w:cs="Times New Roman"/>
         </w:rPr>
-        <w:t xml:space="preserve"> atribuída.</w:t>
-      </w:r>
-    </w:p>
-    <w:p>
-      <w:pPr>
-        <w:rPr>
-          <w:rFonts w:ascii="Times New Roman" w:hAnsi="Times New Roman" w:cs="Times New Roman"/>
-        </w:rPr>
-      </w:pPr>
-      <w:r>
-        <w:rPr>
-          <w:rFonts w:ascii="Times New Roman" w:hAnsi="Times New Roman" w:cs="Times New Roman"/>
-        </w:rPr>
-        <w:t xml:space="preserve">Cada estado tem </w:t>
-      </w:r>
-      <w:r>
-        <w:rPr>
-          <w:rFonts w:ascii="Times New Roman" w:hAnsi="Times New Roman" w:cs="Times New Roman"/>
-        </w:rPr>
-        <w:t xml:space="preserve">um máximo de 2 filhos, pendentes à verificação de restrições. Um filho será por atribuição da nova tarefa a um novo turno adicionado ao fim dos turnos já existentes, e o outro filho por atribuição da nova tarefa ao último turno na lista de turnos </w:t>
-      </w:r>
-      <w:r>
-        <w:rPr>
-          <w:rFonts w:ascii="Times New Roman" w:hAnsi="Times New Roman" w:cs="Times New Roman"/>
-        </w:rPr>
-        <w:t>existentes.</w:t>
+        <w:t xml:space="preserve"> atribuída</w:t>
+      </w:r>
+      <w:r>
+        <w:rPr>
+          <w:rFonts w:ascii="Times New Roman" w:hAnsi="Times New Roman" w:cs="Times New Roman"/>
+        </w:rPr>
+        <w:t xml:space="preserve"> – a nova tarefa é sempre colocada no final do novo turno</w:t>
+      </w:r>
+      <w:r>
+        <w:rPr>
+          <w:rFonts w:ascii="Times New Roman" w:hAnsi="Times New Roman" w:cs="Times New Roman"/>
+        </w:rPr>
+        <w:t>.</w:t>
+      </w:r>
+    </w:p>
+    <w:p>
+      <w:pPr>
+        <w:rPr>
+          <w:rFonts w:ascii="Times New Roman" w:hAnsi="Times New Roman" w:cs="Times New Roman"/>
+        </w:rPr>
+      </w:pPr>
+      <w:r>
+        <w:rPr>
+          <w:rFonts w:ascii="Times New Roman" w:hAnsi="Times New Roman" w:cs="Times New Roman"/>
+        </w:rPr>
+        <w:t>Cada estado gera filhos atribuindo a nova tarefa a cada um dos turnos já existentes</w:t>
+      </w:r>
+      <w:r>
+        <w:rPr>
+          <w:rFonts w:ascii="Times New Roman" w:hAnsi="Times New Roman" w:cs="Times New Roman"/>
+        </w:rPr>
+        <w:t xml:space="preserve"> (um novo filho por turno)</w:t>
+      </w:r>
+      <w:r>
+        <w:rPr>
+          <w:rFonts w:ascii="Times New Roman" w:hAnsi="Times New Roman" w:cs="Times New Roman"/>
+        </w:rPr>
+        <w:t xml:space="preserve">, </w:t>
+      </w:r>
+      <w:r>
+        <w:rPr>
+          <w:rFonts w:ascii="Times New Roman" w:hAnsi="Times New Roman" w:cs="Times New Roman"/>
+        </w:rPr>
+        <w:t xml:space="preserve">mais </w:t>
+      </w:r>
+      <w:r>
+        <w:rPr>
+          <w:rFonts w:ascii="Times New Roman" w:hAnsi="Times New Roman" w:cs="Times New Roman"/>
+        </w:rPr>
+        <w:t>um estado-filho adicional em que a tarefa é a primeira num novo turno gerado. Todos estes estados-filhos são devolvidos apenas após</w:t>
+      </w:r>
+      <w:r>
+        <w:rPr>
+          <w:rFonts w:ascii="Times New Roman" w:hAnsi="Times New Roman" w:cs="Times New Roman"/>
+        </w:rPr>
+        <w:t xml:space="preserve"> a</w:t>
+      </w:r>
+      <w:r>
+        <w:rPr>
+          <w:rFonts w:ascii="Times New Roman" w:hAnsi="Times New Roman" w:cs="Times New Roman"/>
+        </w:rPr>
+        <w:t xml:space="preserve"> validação das restrições</w:t>
+      </w:r>
+      <w:r>
+        <w:rPr>
+          <w:rFonts w:ascii="Times New Roman" w:hAnsi="Times New Roman" w:cs="Times New Roman"/>
+        </w:rPr>
+        <w:t>, e todos eles respeitam todas as restrições</w:t>
+      </w:r>
+      <w:r>
+        <w:rPr>
+          <w:rFonts w:ascii="Times New Roman" w:hAnsi="Times New Roman" w:cs="Times New Roman"/>
+        </w:rPr>
+        <w:t>.</w:t>
       </w:r>
     </w:p>
     <w:p>
@@ -2644,6 +2679,20 @@
         </w:rPr>
         <w:t xml:space="preserve"> O turno é iterado uma só vez para todo este processo.</w:t>
       </w:r>
+      <w:r>
+        <w:rPr>
+          <w:rFonts w:ascii="Times New Roman" w:hAnsi="Times New Roman" w:cs="Times New Roman"/>
+        </w:rPr>
+        <w:t xml:space="preserve"> As consistências espacial e temporal são também validadas </w:t>
+      </w:r>
+      <w:r>
+        <w:rPr>
+          <w:rFonts w:ascii="Times New Roman" w:hAnsi="Times New Roman" w:cs="Times New Roman"/>
+        </w:rPr>
+        <w:t>durante a iteração.</w:t>
+      </w:r>
+      <w:bookmarkStart w:id="5" w:name="_GoBack"/>
+      <w:bookmarkEnd w:id="5"/>
     </w:p>
     <w:p>
       <w:pPr>
@@ -2682,8 +2731,6 @@
         </w:rPr>
         <w:t>Todos os turnos devem começar no local L1;</w:t>
       </w:r>
-      <w:bookmarkStart w:id="5" w:name="_GoBack"/>
-      <w:bookmarkEnd w:id="5"/>
     </w:p>
     <w:p>
       <w:pPr>
@@ -2891,41 +2938,27 @@
                 <w:rFonts w:ascii="Times New Roman" w:hAnsi="Times New Roman" w:cs="Times New Roman"/>
                 <w:b/>
               </w:rPr>
-              <w:t>Heurística 1</w:t>
-            </w:r>
-            <w:r>
+              <w:t>Heurística 1 (H1)</w:t>
+            </w:r>
+          </w:p>
+        </w:tc>
+        <w:tc>
+          <w:tcPr>
+            <w:tcW w:w="2832" w:type="dxa"/>
+          </w:tcPr>
+          <w:p>
+            <w:pPr>
               <w:rPr>
                 <w:rFonts w:ascii="Times New Roman" w:hAnsi="Times New Roman" w:cs="Times New Roman"/>
                 <w:b/>
               </w:rPr>
-              <w:t xml:space="preserve"> (H1)</w:t>
-            </w:r>
-          </w:p>
-        </w:tc>
-        <w:tc>
-          <w:tcPr>
-            <w:tcW w:w="2832" w:type="dxa"/>
-          </w:tcPr>
-          <w:p>
-            <w:pPr>
+            </w:pPr>
+            <w:r>
               <w:rPr>
                 <w:rFonts w:ascii="Times New Roman" w:hAnsi="Times New Roman" w:cs="Times New Roman"/>
                 <w:b/>
               </w:rPr>
-            </w:pPr>
-            <w:r>
-              <w:rPr>
-                <w:rFonts w:ascii="Times New Roman" w:hAnsi="Times New Roman" w:cs="Times New Roman"/>
-                <w:b/>
-              </w:rPr>
-              <w:t>Heurística 2</w:t>
-            </w:r>
-            <w:r>
-              <w:rPr>
-                <w:rFonts w:ascii="Times New Roman" w:hAnsi="Times New Roman" w:cs="Times New Roman"/>
-                <w:b/>
-              </w:rPr>
-              <w:t xml:space="preserve"> (H2)</w:t>
+              <w:t>Heurística 2 (H2)</w:t>
             </w:r>
           </w:p>
         </w:tc>
@@ -3165,35 +3198,7 @@
           <w:rFonts w:ascii="Times New Roman" w:hAnsi="Times New Roman" w:cs="Times New Roman"/>
           <w:color w:val="000000"/>
         </w:rPr>
-        <w:t xml:space="preserve">Quando se começa a repetir estados pelos quais já se passou no caminho que está a ser percorrido, a recursão </w:t>
-      </w:r>
-      <w:r>
-        <w:rPr>
-          <w:rFonts w:ascii="Times New Roman" w:hAnsi="Times New Roman" w:cs="Times New Roman"/>
-          <w:color w:val="000000"/>
-        </w:rPr>
-        <w:t>para</w:t>
-      </w:r>
-      <w:r>
-        <w:rPr>
-          <w:rFonts w:ascii="Times New Roman" w:hAnsi="Times New Roman" w:cs="Times New Roman"/>
-          <w:color w:val="000000"/>
-        </w:rPr>
-        <w:t>,</w:t>
-      </w:r>
-      <w:r>
-        <w:rPr>
-          <w:rFonts w:ascii="Times New Roman" w:hAnsi="Times New Roman" w:cs="Times New Roman"/>
-          <w:color w:val="000000"/>
-        </w:rPr>
-        <w:t xml:space="preserve"> </w:t>
-      </w:r>
-      <w:r>
-        <w:rPr>
-          <w:rFonts w:ascii="Times New Roman" w:hAnsi="Times New Roman" w:cs="Times New Roman"/>
-          <w:color w:val="000000"/>
-        </w:rPr>
-        <w:t>evitando becos-sem-saída. (verificar)</w:t>
+        <w:t>Quando se começa a repetir estados pelos quais já se passou no caminho que está a ser percorrido, a recursão para, evitando becos-sem-saída. (verificar)</w:t>
       </w:r>
     </w:p>
     <w:p>
@@ -3349,77 +3354,7 @@
           <w:rFonts w:ascii="Times New Roman" w:hAnsi="Times New Roman" w:cs="Times New Roman"/>
           <w:color w:val="000000"/>
         </w:rPr>
-        <w:t xml:space="preserve">Se k for igual a 0 segue-se a </w:t>
-      </w:r>
-      <w:r>
-        <w:rPr>
-          <w:rFonts w:ascii="Times New Roman" w:hAnsi="Times New Roman" w:cs="Times New Roman"/>
-          <w:color w:val="000000"/>
-        </w:rPr>
-        <w:t>heurística</w:t>
-      </w:r>
-      <w:r>
-        <w:rPr>
-          <w:rFonts w:ascii="Times New Roman" w:hAnsi="Times New Roman" w:cs="Times New Roman"/>
-          <w:color w:val="000000"/>
-        </w:rPr>
-        <w:t xml:space="preserve">. Se k igual a 1 não se segue a </w:t>
-      </w:r>
-      <w:r>
-        <w:rPr>
-          <w:rFonts w:ascii="Times New Roman" w:hAnsi="Times New Roman" w:cs="Times New Roman"/>
-          <w:color w:val="000000"/>
-        </w:rPr>
-        <w:t>heurística</w:t>
-      </w:r>
-      <w:r>
-        <w:rPr>
-          <w:rFonts w:ascii="Times New Roman" w:hAnsi="Times New Roman" w:cs="Times New Roman"/>
-          <w:color w:val="000000"/>
-        </w:rPr>
-        <w:t xml:space="preserve">. Se k for maior que 1 segue-se a </w:t>
-      </w:r>
-      <w:r>
-        <w:rPr>
-          <w:rFonts w:ascii="Times New Roman" w:hAnsi="Times New Roman" w:cs="Times New Roman"/>
-          <w:color w:val="000000"/>
-        </w:rPr>
-        <w:t>heurística</w:t>
-      </w:r>
-      <w:r>
-        <w:rPr>
-          <w:rFonts w:ascii="Times New Roman" w:hAnsi="Times New Roman" w:cs="Times New Roman"/>
-          <w:color w:val="000000"/>
-        </w:rPr>
-        <w:t>.  </w:t>
-      </w:r>
-      <w:r>
-        <w:rPr>
-          <w:rFonts w:ascii="Times New Roman" w:hAnsi="Times New Roman" w:cs="Times New Roman"/>
-          <w:color w:val="000000"/>
-        </w:rPr>
-        <w:t>Atualiza-se</w:t>
-      </w:r>
-      <w:r>
-        <w:rPr>
-          <w:rFonts w:ascii="Times New Roman" w:hAnsi="Times New Roman" w:cs="Times New Roman"/>
-          <w:color w:val="000000"/>
-        </w:rPr>
-        <w:t xml:space="preserve"> o k para k-1. Se para este ramo, não se encontrar uma solução não se segue a </w:t>
-      </w:r>
-      <w:r>
-        <w:rPr>
-          <w:rFonts w:ascii="Times New Roman" w:hAnsi="Times New Roman" w:cs="Times New Roman"/>
-          <w:color w:val="000000"/>
-        </w:rPr>
-        <w:t>heurística</w:t>
-      </w:r>
-      <w:r>
-        <w:rPr>
-          <w:rFonts w:ascii="Times New Roman" w:hAnsi="Times New Roman" w:cs="Times New Roman"/>
-          <w:color w:val="000000"/>
-        </w:rPr>
-        <w:t>.</w:t>
+        <w:t>Se k for igual a 0 segue-se a heurística. Se k igual a 1 não se segue a heurística. Se k for maior que 1 segue-se a heurística.  Atualiza-se o k para k-1. Se para este ramo, não se encontrar uma solução não se segue a heurística.</w:t>
       </w:r>
     </w:p>
     <w:p>
@@ -3615,21 +3550,7 @@
                 <w:rFonts w:ascii="Times New Roman" w:hAnsi="Times New Roman" w:cs="Times New Roman"/>
                 <w:b/>
               </w:rPr>
-              <w:t>A* (H</w:t>
-            </w:r>
-            <w:r>
-              <w:rPr>
-                <w:rFonts w:ascii="Times New Roman" w:hAnsi="Times New Roman" w:cs="Times New Roman"/>
-                <w:b/>
-              </w:rPr>
-              <w:t>2</w:t>
-            </w:r>
-            <w:r>
-              <w:rPr>
-                <w:rFonts w:ascii="Times New Roman" w:hAnsi="Times New Roman" w:cs="Times New Roman"/>
-                <w:b/>
-              </w:rPr>
-              <w:t>)</w:t>
+              <w:t>A* (H2)</w:t>
             </w:r>
           </w:p>
         </w:tc>
@@ -4326,154 +4247,54 @@
         <w:rPr>
           <w:rFonts w:ascii="Times New Roman" w:hAnsi="Times New Roman" w:cs="Times New Roman"/>
           <w:color w:val="000000"/>
-        </w:rPr>
-      </w:pPr>
-      <w:proofErr w:type="spellStart"/>
+          <w:lang w:val="en-US"/>
+        </w:rPr>
+      </w:pPr>
       <w:r>
         <w:rPr>
           <w:rFonts w:ascii="Times New Roman" w:hAnsi="Times New Roman" w:cs="Times New Roman"/>
           <w:color w:val="000000"/>
+          <w:lang w:val="en-US"/>
         </w:rPr>
         <w:t>Angelo</w:t>
       </w:r>
-      <w:proofErr w:type="spellEnd"/>
       <w:r>
         <w:rPr>
           <w:rFonts w:ascii="Times New Roman" w:hAnsi="Times New Roman" w:cs="Times New Roman"/>
           <w:color w:val="000000"/>
-        </w:rPr>
-        <w:t xml:space="preserve"> </w:t>
-      </w:r>
-      <w:proofErr w:type="spellStart"/>
+          <w:lang w:val="en-US"/>
+        </w:rPr>
+        <w:t xml:space="preserve"> Oddi</w:t>
+      </w:r>
       <w:r>
         <w:rPr>
           <w:rFonts w:ascii="Times New Roman" w:hAnsi="Times New Roman" w:cs="Times New Roman"/>
           <w:color w:val="000000"/>
-        </w:rPr>
-        <w:t>Oddi</w:t>
-      </w:r>
-      <w:proofErr w:type="spellEnd"/>
+          <w:lang w:val="en-US"/>
+        </w:rPr>
+        <w:t xml:space="preserve"> et al.</w:t>
+      </w:r>
       <w:r>
         <w:rPr>
           <w:rFonts w:ascii="Times New Roman" w:hAnsi="Times New Roman" w:cs="Times New Roman"/>
           <w:color w:val="000000"/>
-        </w:rPr>
-        <w:t xml:space="preserve"> </w:t>
-      </w:r>
-      <w:proofErr w:type="spellStart"/>
+          <w:lang w:val="en-US"/>
+        </w:rPr>
+        <w:t>,</w:t>
+      </w:r>
       <w:r>
         <w:rPr>
           <w:rFonts w:ascii="Times New Roman" w:hAnsi="Times New Roman" w:cs="Times New Roman"/>
           <w:color w:val="000000"/>
-        </w:rPr>
-        <w:t>et</w:t>
-      </w:r>
-      <w:proofErr w:type="spellEnd"/>
+          <w:lang w:val="en-US"/>
+        </w:rPr>
+        <w:t xml:space="preserve"> Iterative-Sampling Search for Job Shop Scheduling with Setup Times, 2009</w:t>
+      </w:r>
       <w:r>
         <w:rPr>
           <w:rFonts w:ascii="Times New Roman" w:hAnsi="Times New Roman" w:cs="Times New Roman"/>
           <w:color w:val="000000"/>
-        </w:rPr>
-        <w:t xml:space="preserve"> al.</w:t>
-      </w:r>
-      <w:r>
-        <w:rPr>
-          <w:rFonts w:ascii="Times New Roman" w:hAnsi="Times New Roman" w:cs="Times New Roman"/>
-          <w:color w:val="000000"/>
-        </w:rPr>
-        <w:t>,</w:t>
-      </w:r>
-      <w:r>
-        <w:rPr>
-          <w:rFonts w:ascii="Times New Roman" w:hAnsi="Times New Roman" w:cs="Times New Roman"/>
-          <w:color w:val="000000"/>
-        </w:rPr>
-        <w:t xml:space="preserve"> </w:t>
-      </w:r>
-      <w:proofErr w:type="spellStart"/>
-      <w:r>
-        <w:rPr>
-          <w:rFonts w:ascii="Times New Roman" w:hAnsi="Times New Roman" w:cs="Times New Roman"/>
-          <w:color w:val="000000"/>
-        </w:rPr>
-        <w:t>Iterative-Sampling</w:t>
-      </w:r>
-      <w:proofErr w:type="spellEnd"/>
-      <w:r>
-        <w:rPr>
-          <w:rFonts w:ascii="Times New Roman" w:hAnsi="Times New Roman" w:cs="Times New Roman"/>
-          <w:color w:val="000000"/>
-        </w:rPr>
-        <w:t xml:space="preserve"> </w:t>
-      </w:r>
-      <w:proofErr w:type="spellStart"/>
-      <w:r>
-        <w:rPr>
-          <w:rFonts w:ascii="Times New Roman" w:hAnsi="Times New Roman" w:cs="Times New Roman"/>
-          <w:color w:val="000000"/>
-        </w:rPr>
-        <w:t>Search</w:t>
-      </w:r>
-      <w:proofErr w:type="spellEnd"/>
-      <w:r>
-        <w:rPr>
-          <w:rFonts w:ascii="Times New Roman" w:hAnsi="Times New Roman" w:cs="Times New Roman"/>
-          <w:color w:val="000000"/>
-        </w:rPr>
-        <w:t xml:space="preserve"> for Job </w:t>
-      </w:r>
-      <w:proofErr w:type="spellStart"/>
-      <w:r>
-        <w:rPr>
-          <w:rFonts w:ascii="Times New Roman" w:hAnsi="Times New Roman" w:cs="Times New Roman"/>
-          <w:color w:val="000000"/>
-        </w:rPr>
-        <w:t>Shop</w:t>
-      </w:r>
-      <w:proofErr w:type="spellEnd"/>
-      <w:r>
-        <w:rPr>
-          <w:rFonts w:ascii="Times New Roman" w:hAnsi="Times New Roman" w:cs="Times New Roman"/>
-          <w:color w:val="000000"/>
-        </w:rPr>
-        <w:t xml:space="preserve"> </w:t>
-      </w:r>
-      <w:proofErr w:type="spellStart"/>
-      <w:r>
-        <w:rPr>
-          <w:rFonts w:ascii="Times New Roman" w:hAnsi="Times New Roman" w:cs="Times New Roman"/>
-          <w:color w:val="000000"/>
-        </w:rPr>
-        <w:t>Scheduling</w:t>
-      </w:r>
-      <w:proofErr w:type="spellEnd"/>
-      <w:r>
-        <w:rPr>
-          <w:rFonts w:ascii="Times New Roman" w:hAnsi="Times New Roman" w:cs="Times New Roman"/>
-          <w:color w:val="000000"/>
-        </w:rPr>
-        <w:t xml:space="preserve"> </w:t>
-      </w:r>
-      <w:proofErr w:type="spellStart"/>
-      <w:r>
-        <w:rPr>
-          <w:rFonts w:ascii="Times New Roman" w:hAnsi="Times New Roman" w:cs="Times New Roman"/>
-          <w:color w:val="000000"/>
-        </w:rPr>
-        <w:t>with</w:t>
-      </w:r>
-      <w:proofErr w:type="spellEnd"/>
-      <w:r>
-        <w:rPr>
-          <w:rFonts w:ascii="Times New Roman" w:hAnsi="Times New Roman" w:cs="Times New Roman"/>
-          <w:color w:val="000000"/>
-        </w:rPr>
-        <w:t xml:space="preserve"> Setup Times, 2009</w:t>
-      </w:r>
-      <w:r>
-        <w:rPr>
-          <w:rFonts w:ascii="Times New Roman" w:hAnsi="Times New Roman" w:cs="Times New Roman"/>
-          <w:color w:val="000000"/>
+          <w:lang w:val="en-US"/>
         </w:rPr>
         <w:t>;</w:t>
       </w:r>
@@ -4488,99 +4309,22 @@
         <w:rPr>
           <w:rFonts w:ascii="Times New Roman" w:hAnsi="Times New Roman" w:cs="Times New Roman"/>
           <w:color w:val="000000"/>
+          <w:lang w:val="en-US"/>
         </w:rPr>
       </w:pPr>
       <w:r>
         <w:rPr>
           <w:rFonts w:ascii="Times New Roman" w:hAnsi="Times New Roman" w:cs="Times New Roman"/>
           <w:color w:val="000000"/>
-        </w:rPr>
-        <w:t xml:space="preserve">Richard E. </w:t>
-      </w:r>
-      <w:proofErr w:type="spellStart"/>
+          <w:lang w:val="en-US"/>
+        </w:rPr>
+        <w:t>Richard E. Korf, Improved Limited Discrepancy Search, 1995</w:t>
+      </w:r>
       <w:r>
         <w:rPr>
           <w:rFonts w:ascii="Times New Roman" w:hAnsi="Times New Roman" w:cs="Times New Roman"/>
           <w:color w:val="000000"/>
-        </w:rPr>
-        <w:t>Korf</w:t>
-      </w:r>
-      <w:proofErr w:type="spellEnd"/>
-      <w:r>
-        <w:rPr>
-          <w:rFonts w:ascii="Times New Roman" w:hAnsi="Times New Roman" w:cs="Times New Roman"/>
-          <w:color w:val="000000"/>
-        </w:rPr>
-        <w:t xml:space="preserve">, </w:t>
-      </w:r>
-      <w:proofErr w:type="spellStart"/>
-      <w:r>
-        <w:rPr>
-          <w:rFonts w:ascii="Times New Roman" w:hAnsi="Times New Roman" w:cs="Times New Roman"/>
-          <w:color w:val="000000"/>
-        </w:rPr>
-        <w:t>Improved</w:t>
-      </w:r>
-      <w:proofErr w:type="spellEnd"/>
-      <w:r>
-        <w:rPr>
-          <w:rFonts w:ascii="Times New Roman" w:hAnsi="Times New Roman" w:cs="Times New Roman"/>
-          <w:color w:val="000000"/>
-        </w:rPr>
-        <w:t xml:space="preserve"> </w:t>
-      </w:r>
-      <w:proofErr w:type="spellStart"/>
-      <w:r>
-        <w:rPr>
-          <w:rFonts w:ascii="Times New Roman" w:hAnsi="Times New Roman" w:cs="Times New Roman"/>
-          <w:color w:val="000000"/>
-        </w:rPr>
-        <w:t>Limited</w:t>
-      </w:r>
-      <w:proofErr w:type="spellEnd"/>
-      <w:r>
-        <w:rPr>
-          <w:rFonts w:ascii="Times New Roman" w:hAnsi="Times New Roman" w:cs="Times New Roman"/>
-          <w:color w:val="000000"/>
-        </w:rPr>
-        <w:t xml:space="preserve"> </w:t>
-      </w:r>
-      <w:proofErr w:type="spellStart"/>
-      <w:r>
-        <w:rPr>
-          <w:rFonts w:ascii="Times New Roman" w:hAnsi="Times New Roman" w:cs="Times New Roman"/>
-          <w:color w:val="000000"/>
-        </w:rPr>
-        <w:t>Discrepancy</w:t>
-      </w:r>
-      <w:proofErr w:type="spellEnd"/>
-      <w:r>
-        <w:rPr>
-          <w:rFonts w:ascii="Times New Roman" w:hAnsi="Times New Roman" w:cs="Times New Roman"/>
-          <w:color w:val="000000"/>
-        </w:rPr>
-        <w:t xml:space="preserve"> </w:t>
-      </w:r>
-      <w:proofErr w:type="spellStart"/>
-      <w:r>
-        <w:rPr>
-          <w:rFonts w:ascii="Times New Roman" w:hAnsi="Times New Roman" w:cs="Times New Roman"/>
-          <w:color w:val="000000"/>
-        </w:rPr>
-        <w:t>Search</w:t>
-      </w:r>
-      <w:proofErr w:type="spellEnd"/>
-      <w:r>
-        <w:rPr>
-          <w:rFonts w:ascii="Times New Roman" w:hAnsi="Times New Roman" w:cs="Times New Roman"/>
-          <w:color w:val="000000"/>
-        </w:rPr>
-        <w:t>, 1995</w:t>
-      </w:r>
-      <w:r>
-        <w:rPr>
-          <w:rFonts w:ascii="Times New Roman" w:hAnsi="Times New Roman" w:cs="Times New Roman"/>
-          <w:color w:val="000000"/>
+          <w:lang w:val="en-US"/>
         </w:rPr>
         <w:t>;</w:t>
       </w:r>
@@ -4595,92 +4339,22 @@
         <w:rPr>
           <w:rFonts w:ascii="Times New Roman" w:hAnsi="Times New Roman" w:cs="Times New Roman"/>
           <w:color w:val="000000"/>
-        </w:rPr>
-      </w:pPr>
-      <w:proofErr w:type="spellStart"/>
+          <w:lang w:val="en-US"/>
+        </w:rPr>
+      </w:pPr>
       <w:r>
         <w:rPr>
           <w:rFonts w:ascii="Times New Roman" w:hAnsi="Times New Roman" w:cs="Times New Roman"/>
           <w:color w:val="000000"/>
-        </w:rPr>
-        <w:t>Toby</w:t>
-      </w:r>
-      <w:proofErr w:type="spellEnd"/>
+          <w:lang w:val="en-US"/>
+        </w:rPr>
+        <w:t>Toby Walsh, Depth-Bounded Discrepancy Search, 1996</w:t>
+      </w:r>
       <w:r>
         <w:rPr>
           <w:rFonts w:ascii="Times New Roman" w:hAnsi="Times New Roman" w:cs="Times New Roman"/>
           <w:color w:val="000000"/>
-        </w:rPr>
-        <w:t xml:space="preserve"> </w:t>
-      </w:r>
-      <w:proofErr w:type="spellStart"/>
-      <w:r>
-        <w:rPr>
-          <w:rFonts w:ascii="Times New Roman" w:hAnsi="Times New Roman" w:cs="Times New Roman"/>
-          <w:color w:val="000000"/>
-        </w:rPr>
-        <w:t>Walsh</w:t>
-      </w:r>
-      <w:proofErr w:type="spellEnd"/>
-      <w:r>
-        <w:rPr>
-          <w:rFonts w:ascii="Times New Roman" w:hAnsi="Times New Roman" w:cs="Times New Roman"/>
-          <w:color w:val="000000"/>
-        </w:rPr>
-        <w:t xml:space="preserve">, </w:t>
-      </w:r>
-      <w:proofErr w:type="spellStart"/>
-      <w:r>
-        <w:rPr>
-          <w:rFonts w:ascii="Times New Roman" w:hAnsi="Times New Roman" w:cs="Times New Roman"/>
-          <w:color w:val="000000"/>
-        </w:rPr>
-        <w:t>Depth-Bounded</w:t>
-      </w:r>
-      <w:proofErr w:type="spellEnd"/>
-      <w:r>
-        <w:rPr>
-          <w:rFonts w:ascii="Times New Roman" w:hAnsi="Times New Roman" w:cs="Times New Roman"/>
-          <w:color w:val="000000"/>
-        </w:rPr>
-        <w:t xml:space="preserve"> </w:t>
-      </w:r>
-      <w:proofErr w:type="spellStart"/>
-      <w:r>
-        <w:rPr>
-          <w:rFonts w:ascii="Times New Roman" w:hAnsi="Times New Roman" w:cs="Times New Roman"/>
-          <w:color w:val="000000"/>
-        </w:rPr>
-        <w:t>Discrepancy</w:t>
-      </w:r>
-      <w:proofErr w:type="spellEnd"/>
-      <w:r>
-        <w:rPr>
-          <w:rFonts w:ascii="Times New Roman" w:hAnsi="Times New Roman" w:cs="Times New Roman"/>
-          <w:color w:val="000000"/>
-        </w:rPr>
-        <w:t xml:space="preserve"> </w:t>
-      </w:r>
-      <w:proofErr w:type="spellStart"/>
-      <w:r>
-        <w:rPr>
-          <w:rFonts w:ascii="Times New Roman" w:hAnsi="Times New Roman" w:cs="Times New Roman"/>
-          <w:color w:val="000000"/>
-        </w:rPr>
-        <w:t>Search</w:t>
-      </w:r>
-      <w:proofErr w:type="spellEnd"/>
-      <w:r>
-        <w:rPr>
-          <w:rFonts w:ascii="Times New Roman" w:hAnsi="Times New Roman" w:cs="Times New Roman"/>
-          <w:color w:val="000000"/>
-        </w:rPr>
-        <w:t>, 1996</w:t>
-      </w:r>
-      <w:r>
-        <w:rPr>
-          <w:rFonts w:ascii="Times New Roman" w:hAnsi="Times New Roman" w:cs="Times New Roman"/>
-          <w:color w:val="000000"/>
+          <w:lang w:val="en-US"/>
         </w:rPr>
         <w:t>;</w:t>
       </w:r>
@@ -4695,12 +4369,14 @@
         <w:rPr>
           <w:rFonts w:ascii="Times New Roman" w:hAnsi="Times New Roman" w:cs="Times New Roman"/>
           <w:color w:val="000000"/>
+          <w:lang w:val="en-US"/>
         </w:rPr>
       </w:pPr>
       <w:r>
         <w:rPr>
           <w:rFonts w:ascii="Times New Roman" w:hAnsi="Times New Roman" w:cs="Times New Roman"/>
           <w:color w:val="000000"/>
+          <w:lang w:val="en-US"/>
         </w:rPr>
         <w:t>P</w:t>
       </w:r>
@@ -4708,14 +4384,15 @@
         <w:rPr>
           <w:rFonts w:ascii="Times New Roman" w:hAnsi="Times New Roman" w:cs="Times New Roman"/>
           <w:color w:val="000000"/>
+          <w:lang w:val="en-US"/>
         </w:rPr>
         <w:t xml:space="preserve">atrick </w:t>
       </w:r>
-      <w:proofErr w:type="spellStart"/>
       <w:r>
         <w:rPr>
           <w:rFonts w:ascii="Times New Roman" w:hAnsi="Times New Roman" w:cs="Times New Roman"/>
           <w:color w:val="000000"/>
+          <w:lang w:val="en-US"/>
         </w:rPr>
         <w:t>P</w:t>
       </w:r>
@@ -4723,14 +4400,15 @@
         <w:rPr>
           <w:rFonts w:ascii="Times New Roman" w:hAnsi="Times New Roman" w:cs="Times New Roman"/>
           <w:color w:val="000000"/>
+          <w:lang w:val="en-US"/>
         </w:rPr>
         <w:t>rosser</w:t>
       </w:r>
-      <w:proofErr w:type="spellEnd"/>
       <w:r>
         <w:rPr>
           <w:rFonts w:ascii="Times New Roman" w:hAnsi="Times New Roman" w:cs="Times New Roman"/>
           <w:color w:val="000000"/>
+          <w:lang w:val="en-US"/>
         </w:rPr>
         <w:t>, C</w:t>
       </w:r>
@@ -4738,6 +4416,7 @@
         <w:rPr>
           <w:rFonts w:ascii="Times New Roman" w:hAnsi="Times New Roman" w:cs="Times New Roman"/>
           <w:color w:val="000000"/>
+          <w:lang w:val="en-US"/>
         </w:rPr>
         <w:t>hris</w:t>
       </w:r>
@@ -4745,130 +4424,89 @@
         <w:rPr>
           <w:rFonts w:ascii="Times New Roman" w:hAnsi="Times New Roman" w:cs="Times New Roman"/>
           <w:color w:val="000000"/>
-        </w:rPr>
-        <w:t xml:space="preserve"> </w:t>
-      </w:r>
-      <w:proofErr w:type="spellStart"/>
+          <w:lang w:val="en-US"/>
+        </w:rPr>
+        <w:t xml:space="preserve"> U</w:t>
+      </w:r>
       <w:r>
         <w:rPr>
           <w:rFonts w:ascii="Times New Roman" w:hAnsi="Times New Roman" w:cs="Times New Roman"/>
           <w:color w:val="000000"/>
-        </w:rPr>
-        <w:t>U</w:t>
+          <w:lang w:val="en-US"/>
+        </w:rPr>
+        <w:t>nsworth,</w:t>
       </w:r>
       <w:r>
         <w:rPr>
           <w:rFonts w:ascii="Times New Roman" w:hAnsi="Times New Roman" w:cs="Times New Roman"/>
           <w:color w:val="000000"/>
-        </w:rPr>
-        <w:t>nsworth</w:t>
-      </w:r>
-      <w:proofErr w:type="spellEnd"/>
+          <w:lang w:val="en-US"/>
+        </w:rPr>
+        <w:t xml:space="preserve"> Limited </w:t>
+      </w:r>
       <w:r>
         <w:rPr>
           <w:rFonts w:ascii="Times New Roman" w:hAnsi="Times New Roman" w:cs="Times New Roman"/>
           <w:color w:val="000000"/>
-        </w:rPr>
-        <w:t>,</w:t>
+          <w:lang w:val="en-US"/>
+        </w:rPr>
+        <w:t>D</w:t>
       </w:r>
       <w:r>
         <w:rPr>
           <w:rFonts w:ascii="Times New Roman" w:hAnsi="Times New Roman" w:cs="Times New Roman"/>
           <w:color w:val="000000"/>
-        </w:rPr>
-        <w:t xml:space="preserve"> </w:t>
-      </w:r>
-      <w:proofErr w:type="spellStart"/>
+          <w:lang w:val="en-US"/>
+        </w:rPr>
+        <w:t xml:space="preserve">iscrepancy </w:t>
+      </w:r>
       <w:r>
         <w:rPr>
           <w:rFonts w:ascii="Times New Roman" w:hAnsi="Times New Roman" w:cs="Times New Roman"/>
           <w:color w:val="000000"/>
-        </w:rPr>
-        <w:t>Limited</w:t>
-      </w:r>
-      <w:proofErr w:type="spellEnd"/>
+          <w:lang w:val="en-US"/>
+        </w:rPr>
+        <w:t>S</w:t>
+      </w:r>
       <w:r>
         <w:rPr>
           <w:rFonts w:ascii="Times New Roman" w:hAnsi="Times New Roman" w:cs="Times New Roman"/>
           <w:color w:val="000000"/>
-        </w:rPr>
-        <w:t xml:space="preserve"> </w:t>
-      </w:r>
-      <w:proofErr w:type="spellStart"/>
+          <w:lang w:val="en-US"/>
+        </w:rPr>
+        <w:t xml:space="preserve">earch </w:t>
+      </w:r>
       <w:r>
         <w:rPr>
           <w:rFonts w:ascii="Times New Roman" w:hAnsi="Times New Roman" w:cs="Times New Roman"/>
           <w:color w:val="000000"/>
-        </w:rPr>
-        <w:t>D</w:t>
+          <w:lang w:val="en-US"/>
+        </w:rPr>
+        <w:t>R</w:t>
       </w:r>
       <w:r>
         <w:rPr>
           <w:rFonts w:ascii="Times New Roman" w:hAnsi="Times New Roman" w:cs="Times New Roman"/>
           <w:color w:val="000000"/>
-        </w:rPr>
-        <w:t>iscrepancy</w:t>
-      </w:r>
-      <w:proofErr w:type="spellEnd"/>
+          <w:lang w:val="en-US"/>
+        </w:rPr>
+        <w:t>evisited</w:t>
+      </w:r>
       <w:r>
         <w:rPr>
           <w:rFonts w:ascii="Times New Roman" w:hAnsi="Times New Roman" w:cs="Times New Roman"/>
           <w:color w:val="000000"/>
-        </w:rPr>
-        <w:t xml:space="preserve"> </w:t>
-      </w:r>
-      <w:proofErr w:type="spellStart"/>
-      <w:r>
+          <w:lang w:val="en-US"/>
+        </w:rPr>
+        <w:t>, 2011.</w:t>
+      </w:r>
+    </w:p>
+    <w:p>
+      <w:pPr>
         <w:rPr>
           <w:rFonts w:ascii="Times New Roman" w:hAnsi="Times New Roman" w:cs="Times New Roman"/>
           <w:color w:val="000000"/>
-        </w:rPr>
-        <w:t>S</w:t>
-      </w:r>
-      <w:r>
-        <w:rPr>
-          <w:rFonts w:ascii="Times New Roman" w:hAnsi="Times New Roman" w:cs="Times New Roman"/>
-          <w:color w:val="000000"/>
-        </w:rPr>
-        <w:t>earch</w:t>
-      </w:r>
-      <w:proofErr w:type="spellEnd"/>
-      <w:r>
-        <w:rPr>
-          <w:rFonts w:ascii="Times New Roman" w:hAnsi="Times New Roman" w:cs="Times New Roman"/>
-          <w:color w:val="000000"/>
-        </w:rPr>
-        <w:t xml:space="preserve"> </w:t>
-      </w:r>
-      <w:proofErr w:type="spellStart"/>
-      <w:r>
-        <w:rPr>
-          <w:rFonts w:ascii="Times New Roman" w:hAnsi="Times New Roman" w:cs="Times New Roman"/>
-          <w:color w:val="000000"/>
-        </w:rPr>
-        <w:t>R</w:t>
-      </w:r>
-      <w:r>
-        <w:rPr>
-          <w:rFonts w:ascii="Times New Roman" w:hAnsi="Times New Roman" w:cs="Times New Roman"/>
-          <w:color w:val="000000"/>
-        </w:rPr>
-        <w:t>evisited</w:t>
-      </w:r>
-      <w:proofErr w:type="spellEnd"/>
-      <w:r>
-        <w:rPr>
-          <w:rFonts w:ascii="Times New Roman" w:hAnsi="Times New Roman" w:cs="Times New Roman"/>
-          <w:color w:val="000000"/>
-        </w:rPr>
-        <w:t>, 2011.</w:t>
-      </w:r>
-    </w:p>
-    <w:p>
-      <w:pPr>
-        <w:rPr>
-          <w:rFonts w:ascii="Times New Roman" w:hAnsi="Times New Roman" w:cs="Times New Roman"/>
-          <w:color w:val="000000"/>
+          <w:lang w:val="en-US"/>
         </w:rPr>
       </w:pPr>
     </w:p>
@@ -6559,7 +6197,7 @@
 </file>
 
 <file path=customXml/itemProps1.xml><?xml version="1.0" encoding="utf-8"?>
-<ds:datastoreItem xmlns:ds="http://schemas.openxmlformats.org/officeDocument/2006/customXml" ds:itemID="{10785EEE-8087-45DD-B5F2-14EFD3A1E454}">
+<ds:datastoreItem xmlns:ds="http://schemas.openxmlformats.org/officeDocument/2006/customXml" ds:itemID="{B73B3EAE-BF50-4F80-962B-28CE64A248A5}">
   <ds:schemaRefs>
     <ds:schemaRef ds:uri="http://schemas.openxmlformats.org/officeDocument/2006/bibliography"/>
   </ds:schemaRefs>

</xml_diff>